<commit_message>
aggiunte nuove versioni cross validation codice e vari file csv
</commit_message>
<xml_diff>
--- a/Presentazioni/tabellapapers.docx
+++ b/Presentazioni/tabellapapers.docx
@@ -1160,6 +1160,7 @@
               <w:rPr>
                 <w:sz w:val="16"/>
                 <w:szCs w:val="16"/>
+                <w:highlight w:val="yellow"/>
                 <w:u w:val="single"/>
                 <w:lang w:val="en-US"/>
               </w:rPr>
@@ -1168,6 +1169,7 @@
               <w:rPr>
                 <w:sz w:val="16"/>
                 <w:szCs w:val="16"/>
+                <w:highlight w:val="yellow"/>
                 <w:u w:val="single"/>
                 <w:lang w:val="en-US"/>
               </w:rPr>
@@ -1179,6 +1181,7 @@
               <w:rPr>
                 <w:sz w:val="16"/>
                 <w:szCs w:val="16"/>
+                <w:highlight w:val="yellow"/>
                 <w:lang w:val="en-US"/>
               </w:rPr>
             </w:pPr>
@@ -1193,24 +1196,18 @@
               <w:rPr>
                 <w:sz w:val="16"/>
                 <w:szCs w:val="16"/>
-                <w:lang w:val="en-US"/>
-              </w:rPr>
-            </w:pPr>
-            <w:r>
-              <w:rPr>
-                <w:sz w:val="16"/>
-                <w:szCs w:val="16"/>
-                <w:lang w:val="en-US"/>
-              </w:rPr>
-              <w:t>Fan, Chen et al 2021</w:t>
-            </w:r>
-            <w:r>
-              <w:rPr>
-                <w:sz w:val="16"/>
-                <w:szCs w:val="16"/>
-                <w:lang w:val="en-US"/>
-              </w:rPr>
-              <w:t>.</w:t>
+                <w:highlight w:val="yellow"/>
+                <w:lang w:val="en-US"/>
+              </w:rPr>
+            </w:pPr>
+            <w:r>
+              <w:rPr>
+                <w:sz w:val="16"/>
+                <w:szCs w:val="16"/>
+                <w:highlight w:val="yellow"/>
+                <w:lang w:val="en-US"/>
+              </w:rPr>
+              <w:t>Fan, Chen et al 2021.</w:t>
             </w:r>
           </w:p>
         </w:tc>
@@ -1223,13 +1220,15 @@
               <w:rPr>
                 <w:sz w:val="16"/>
                 <w:szCs w:val="16"/>
-                <w:lang w:val="en-US"/>
-              </w:rPr>
-            </w:pPr>
-            <w:r>
-              <w:rPr>
-                <w:sz w:val="16"/>
-                <w:szCs w:val="16"/>
+                <w:highlight w:val="yellow"/>
+                <w:lang w:val="en-US"/>
+              </w:rPr>
+            </w:pPr>
+            <w:r>
+              <w:rPr>
+                <w:sz w:val="16"/>
+                <w:szCs w:val="16"/>
+                <w:highlight w:val="yellow"/>
                 <w:lang w:val="en-US"/>
               </w:rPr>
               <w:t>China</w:t>
@@ -1245,13 +1244,15 @@
               <w:rPr>
                 <w:sz w:val="16"/>
                 <w:szCs w:val="16"/>
-                <w:lang w:val="en-US"/>
-              </w:rPr>
-            </w:pPr>
-            <w:r>
-              <w:rPr>
-                <w:sz w:val="16"/>
-                <w:szCs w:val="16"/>
+                <w:highlight w:val="yellow"/>
+                <w:lang w:val="en-US"/>
+              </w:rPr>
+            </w:pPr>
+            <w:r>
+              <w:rPr>
+                <w:sz w:val="16"/>
+                <w:szCs w:val="16"/>
+                <w:highlight w:val="yellow"/>
                 <w:lang w:val="en-US"/>
               </w:rPr>
               <w:t>18441 (medium age=50)</w:t>
@@ -1267,64 +1268,18 @@
               <w:rPr>
                 <w:sz w:val="16"/>
                 <w:szCs w:val="16"/>
-                <w:lang w:val="en-US"/>
-              </w:rPr>
-            </w:pPr>
-            <w:r>
-              <w:rPr>
-                <w:sz w:val="16"/>
-                <w:szCs w:val="16"/>
-                <w:lang w:val="en-US"/>
-              </w:rPr>
-              <w:t xml:space="preserve">subjects </w:t>
-            </w:r>
-            <w:r>
-              <w:rPr>
-                <w:sz w:val="16"/>
-                <w:szCs w:val="16"/>
-                <w:lang w:val="en-US"/>
-              </w:rPr>
-              <w:t>examined</w:t>
-            </w:r>
-            <w:r>
-              <w:rPr>
-                <w:sz w:val="16"/>
-                <w:szCs w:val="16"/>
-                <w:lang w:val="en-US"/>
-              </w:rPr>
-              <w:t xml:space="preserve"> </w:t>
-            </w:r>
-            <w:r>
-              <w:rPr>
-                <w:sz w:val="16"/>
-                <w:szCs w:val="16"/>
-                <w:lang w:val="en-US"/>
-              </w:rPr>
-              <w:t>in</w:t>
-            </w:r>
-            <w:r>
-              <w:rPr>
-                <w:sz w:val="16"/>
-                <w:szCs w:val="16"/>
-                <w:lang w:val="en-US"/>
-              </w:rPr>
-              <w:t xml:space="preserve"> the Department of Health Management at The Second Affiliated </w:t>
-            </w:r>
-            <w:r>
-              <w:rPr>
-                <w:sz w:val="16"/>
-                <w:szCs w:val="16"/>
-                <w:lang w:val="en-US"/>
-              </w:rPr>
-              <w:t>Hospital</w:t>
-            </w:r>
-            <w:r>
-              <w:rPr>
-                <w:sz w:val="16"/>
-                <w:szCs w:val="16"/>
-                <w:lang w:val="en-US"/>
-              </w:rPr>
-              <w:t xml:space="preserve"> of Xi’an </w:t>
+                <w:highlight w:val="yellow"/>
+                <w:lang w:val="en-US"/>
+              </w:rPr>
+            </w:pPr>
+            <w:r>
+              <w:rPr>
+                <w:sz w:val="16"/>
+                <w:szCs w:val="16"/>
+                <w:highlight w:val="yellow"/>
+                <w:lang w:val="en-US"/>
+              </w:rPr>
+              <w:t xml:space="preserve">subjects examined in the Department of Health Management at The Second Affiliated Hospital of Xi’an </w:t>
             </w:r>
             <w:bookmarkStart w:id="7" w:name="_Int_SVkE9M5y"/>
             <w:proofErr w:type="spellStart"/>
@@ -1332,6 +1287,7 @@
               <w:rPr>
                 <w:sz w:val="16"/>
                 <w:szCs w:val="16"/>
+                <w:highlight w:val="yellow"/>
                 <w:lang w:val="en-US"/>
               </w:rPr>
               <w:t>Jiaotong</w:t>
@@ -1342,32 +1298,18 @@
               <w:rPr>
                 <w:sz w:val="16"/>
                 <w:szCs w:val="16"/>
-                <w:lang w:val="en-US"/>
-              </w:rPr>
-              <w:t xml:space="preserve"> University from April 19, 2010</w:t>
-            </w:r>
-            <w:r>
-              <w:rPr>
-                <w:sz w:val="16"/>
-                <w:szCs w:val="16"/>
-                <w:lang w:val="en-US"/>
-              </w:rPr>
-              <w:t>,</w:t>
-            </w:r>
-            <w:r>
-              <w:rPr>
-                <w:sz w:val="16"/>
-                <w:szCs w:val="16"/>
-                <w:lang w:val="en-US"/>
-              </w:rPr>
-              <w:t xml:space="preserve"> to November 15, 2019. </w:t>
-            </w:r>
-          </w:p>
-          <w:p>
-            <w:pPr>
-              <w:rPr>
-                <w:sz w:val="16"/>
-                <w:szCs w:val="16"/>
+                <w:highlight w:val="yellow"/>
+                <w:lang w:val="en-US"/>
+              </w:rPr>
+              <w:t xml:space="preserve"> University from April 19, 2010, to November 15, 2019. </w:t>
+            </w:r>
+          </w:p>
+          <w:p>
+            <w:pPr>
+              <w:rPr>
+                <w:sz w:val="16"/>
+                <w:szCs w:val="16"/>
+                <w:highlight w:val="yellow"/>
                 <w:lang w:val="en-US"/>
               </w:rPr>
             </w:pPr>
@@ -1382,24 +1324,18 @@
               <w:rPr>
                 <w:sz w:val="16"/>
                 <w:szCs w:val="16"/>
-                <w:lang w:val="en-US"/>
-              </w:rPr>
-            </w:pPr>
-            <w:r>
-              <w:rPr>
-                <w:sz w:val="16"/>
-                <w:szCs w:val="16"/>
-                <w:lang w:val="en-US"/>
-              </w:rPr>
-              <w:t>Predict asymptomatic CAS subjects using electronic health records</w:t>
-            </w:r>
-            <w:r>
-              <w:rPr>
-                <w:sz w:val="16"/>
-                <w:szCs w:val="16"/>
-                <w:lang w:val="en-US"/>
-              </w:rPr>
-              <w:t>.</w:t>
+                <w:highlight w:val="yellow"/>
+                <w:lang w:val="en-US"/>
+              </w:rPr>
+            </w:pPr>
+            <w:r>
+              <w:rPr>
+                <w:sz w:val="16"/>
+                <w:szCs w:val="16"/>
+                <w:highlight w:val="yellow"/>
+                <w:lang w:val="en-US"/>
+              </w:rPr>
+              <w:t>Predict asymptomatic CAS subjects using electronic health records.</w:t>
             </w:r>
           </w:p>
         </w:tc>
@@ -1412,78 +1348,35 @@
               <w:rPr>
                 <w:sz w:val="16"/>
                 <w:szCs w:val="16"/>
-                <w:lang w:val="en-US"/>
-              </w:rPr>
-            </w:pPr>
-            <w:r>
-              <w:rPr>
-                <w:sz w:val="16"/>
-                <w:szCs w:val="16"/>
-                <w:lang w:val="en-US"/>
-              </w:rPr>
-              <w:t xml:space="preserve">logistic </w:t>
-            </w:r>
-            <w:r>
-              <w:rPr>
-                <w:sz w:val="16"/>
-                <w:szCs w:val="16"/>
-                <w:lang w:val="en-US"/>
-              </w:rPr>
-              <w:t>regression</w:t>
-            </w:r>
-            <w:r>
-              <w:rPr>
-                <w:sz w:val="16"/>
-                <w:szCs w:val="16"/>
-                <w:lang w:val="en-US"/>
-              </w:rPr>
-              <w:t xml:space="preserve"> model produced a more accurate and effective prediction for asymptomatic CAS among six </w:t>
-            </w:r>
-            <w:r>
-              <w:rPr>
-                <w:sz w:val="16"/>
-                <w:szCs w:val="16"/>
-                <w:lang w:val="en-US"/>
-              </w:rPr>
-              <w:t>machines</w:t>
-            </w:r>
-            <w:r>
-              <w:rPr>
-                <w:sz w:val="16"/>
-                <w:szCs w:val="16"/>
-                <w:lang w:val="en-US"/>
-              </w:rPr>
-              <w:t>.</w:t>
-            </w:r>
-            <w:r>
-              <w:rPr>
-                <w:sz w:val="16"/>
-                <w:szCs w:val="16"/>
-                <w:lang w:val="en-US"/>
-              </w:rPr>
-              <w:t xml:space="preserve"> </w:t>
-            </w:r>
-          </w:p>
-          <w:p>
-            <w:pPr>
-              <w:rPr>
-                <w:sz w:val="16"/>
-                <w:szCs w:val="16"/>
-              </w:rPr>
-            </w:pPr>
-            <w:r>
-              <w:rPr>
-                <w:sz w:val="16"/>
-                <w:szCs w:val="16"/>
-              </w:rPr>
-              <w:t xml:space="preserve">learning models </w:t>
-            </w:r>
-            <w:r>
-              <w:rPr>
-                <w:sz w:val="16"/>
-                <w:szCs w:val="16"/>
-              </w:rPr>
-              <w:t xml:space="preserve">for </w:t>
+                <w:highlight w:val="yellow"/>
+                <w:lang w:val="en-US"/>
+              </w:rPr>
+            </w:pPr>
+            <w:r>
+              <w:rPr>
+                <w:sz w:val="16"/>
+                <w:szCs w:val="16"/>
+                <w:highlight w:val="yellow"/>
+                <w:lang w:val="en-US"/>
+              </w:rPr>
+              <w:t xml:space="preserve">logistic regression model produced a more accurate and effective prediction for asymptomatic CAS among six machines. </w:t>
+            </w:r>
+          </w:p>
+          <w:p>
+            <w:pPr>
+              <w:rPr>
+                <w:sz w:val="16"/>
+                <w:szCs w:val="16"/>
+                <w:highlight w:val="yellow"/>
+              </w:rPr>
+            </w:pPr>
+            <w:r>
+              <w:rPr>
+                <w:sz w:val="16"/>
+                <w:szCs w:val="16"/>
+                <w:highlight w:val="yellow"/>
+              </w:rPr>
+              <w:t xml:space="preserve">learning models for </w:t>
             </w:r>
             <w:bookmarkStart w:id="8" w:name="_Int_yZIs4gxv"/>
             <w:proofErr w:type="spellStart"/>
@@ -1491,6 +1384,7 @@
               <w:rPr>
                 <w:sz w:val="16"/>
                 <w:szCs w:val="16"/>
+                <w:highlight w:val="yellow"/>
               </w:rPr>
               <w:t>prediction</w:t>
             </w:r>
@@ -2026,6 +1920,7 @@
               <w:rPr>
                 <w:sz w:val="16"/>
                 <w:szCs w:val="16"/>
+                <w:highlight w:val="yellow"/>
                 <w:u w:val="single"/>
                 <w:lang w:val="en-US"/>
               </w:rPr>
@@ -2034,6 +1929,7 @@
               <w:rPr>
                 <w:sz w:val="16"/>
                 <w:szCs w:val="16"/>
+                <w:highlight w:val="yellow"/>
                 <w:u w:val="single"/>
                 <w:lang w:val="en-US"/>
               </w:rPr>
@@ -2043,6 +1939,7 @@
               <w:rPr>
                 <w:sz w:val="16"/>
                 <w:szCs w:val="16"/>
+                <w:highlight w:val="yellow"/>
                 <w:u w:val="single"/>
                 <w:lang w:val="en-US"/>
               </w:rPr>
@@ -2055,6 +1952,7 @@
               <w:rPr>
                 <w:sz w:val="16"/>
                 <w:szCs w:val="16"/>
+                <w:highlight w:val="yellow"/>
                 <w:lang w:val="en-US"/>
               </w:rPr>
             </w:pPr>
@@ -2069,32 +1967,27 @@
               <w:rPr>
                 <w:sz w:val="16"/>
                 <w:szCs w:val="16"/>
-                <w:lang w:val="en-US"/>
-              </w:rPr>
-            </w:pPr>
-            <w:r>
-              <w:rPr>
-                <w:sz w:val="16"/>
-                <w:szCs w:val="16"/>
+                <w:highlight w:val="yellow"/>
+                <w:lang w:val="en-US"/>
+              </w:rPr>
+            </w:pPr>
+            <w:r>
+              <w:rPr>
+                <w:sz w:val="16"/>
+                <w:szCs w:val="16"/>
+                <w:highlight w:val="yellow"/>
                 <w:lang w:val="en-US"/>
               </w:rPr>
               <w:lastRenderedPageBreak/>
-              <w:t>Acharya</w:t>
-            </w:r>
-            <w:r>
-              <w:rPr>
-                <w:sz w:val="16"/>
-                <w:szCs w:val="16"/>
-                <w:lang w:val="en-US"/>
-              </w:rPr>
-              <w:t>, Faust et al 2011</w:t>
-            </w:r>
-          </w:p>
-          <w:p>
-            <w:pPr>
-              <w:rPr>
-                <w:sz w:val="16"/>
-                <w:szCs w:val="16"/>
+              <w:t>Acharya, Faust et al 2011</w:t>
+            </w:r>
+          </w:p>
+          <w:p>
+            <w:pPr>
+              <w:rPr>
+                <w:sz w:val="16"/>
+                <w:szCs w:val="16"/>
+                <w:highlight w:val="yellow"/>
                 <w:lang w:val="en-US"/>
               </w:rPr>
             </w:pPr>
@@ -2109,13 +2002,15 @@
               <w:rPr>
                 <w:sz w:val="16"/>
                 <w:szCs w:val="16"/>
-                <w:lang w:val="en-US"/>
-              </w:rPr>
-            </w:pPr>
-            <w:r>
-              <w:rPr>
-                <w:sz w:val="16"/>
-                <w:szCs w:val="16"/>
+                <w:highlight w:val="yellow"/>
+                <w:lang w:val="en-US"/>
+              </w:rPr>
+            </w:pPr>
+            <w:r>
+              <w:rPr>
+                <w:sz w:val="16"/>
+                <w:szCs w:val="16"/>
+                <w:highlight w:val="yellow"/>
                 <w:lang w:val="en-US"/>
               </w:rPr>
               <w:t>UK</w:t>
@@ -2131,13 +2026,15 @@
               <w:rPr>
                 <w:sz w:val="16"/>
                 <w:szCs w:val="16"/>
-                <w:lang w:val="en-US"/>
-              </w:rPr>
-            </w:pPr>
-            <w:r>
-              <w:rPr>
-                <w:sz w:val="16"/>
-                <w:szCs w:val="16"/>
+                <w:highlight w:val="yellow"/>
+                <w:lang w:val="en-US"/>
+              </w:rPr>
+            </w:pPr>
+            <w:r>
+              <w:rPr>
+                <w:sz w:val="16"/>
+                <w:szCs w:val="16"/>
+                <w:highlight w:val="yellow"/>
                 <w:lang w:val="en-US"/>
               </w:rPr>
               <w:t xml:space="preserve">348 carotid plaques images (150 </w:t>
@@ -2147,6 +2044,7 @@
               <w:rPr>
                 <w:sz w:val="16"/>
                 <w:szCs w:val="16"/>
+                <w:highlight w:val="yellow"/>
                 <w:lang w:val="en-US"/>
               </w:rPr>
               <w:t>asym</w:t>
@@ -2156,6 +2054,7 @@
               <w:rPr>
                 <w:sz w:val="16"/>
                 <w:szCs w:val="16"/>
+                <w:highlight w:val="yellow"/>
                 <w:lang w:val="en-US"/>
               </w:rPr>
               <w:t xml:space="preserve"> and 196 symptomatic)</w:t>
@@ -2171,53 +2070,24 @@
               <w:rPr>
                 <w:sz w:val="16"/>
                 <w:szCs w:val="16"/>
-                <w:lang w:val="en-US"/>
-              </w:rPr>
-            </w:pPr>
-            <w:r>
-              <w:rPr>
-                <w:sz w:val="16"/>
-                <w:szCs w:val="16"/>
-                <w:lang w:val="en-US"/>
-              </w:rPr>
-              <w:t>The images were collected from February 1999 to September 2000</w:t>
-            </w:r>
-            <w:r>
-              <w:rPr>
-                <w:sz w:val="16"/>
-                <w:szCs w:val="16"/>
-                <w:lang w:val="en-US"/>
-              </w:rPr>
-              <w:t xml:space="preserve"> and they </w:t>
-            </w:r>
-            <w:r>
-              <w:rPr>
-                <w:sz w:val="16"/>
-                <w:szCs w:val="16"/>
-                <w:lang w:val="en-US"/>
-              </w:rPr>
-              <w:t>c</w:t>
-            </w:r>
-            <w:r>
-              <w:rPr>
-                <w:sz w:val="16"/>
-                <w:szCs w:val="16"/>
-                <w:lang w:val="en-US"/>
-              </w:rPr>
-              <w:t>o</w:t>
-            </w:r>
-            <w:r>
-              <w:rPr>
-                <w:sz w:val="16"/>
-                <w:szCs w:val="16"/>
-                <w:lang w:val="en-US"/>
-              </w:rPr>
-              <w:t xml:space="preserve">me from </w:t>
-            </w:r>
-            <w:r>
-              <w:rPr>
-                <w:sz w:val="16"/>
-                <w:szCs w:val="16"/>
+                <w:highlight w:val="yellow"/>
+                <w:lang w:val="en-US"/>
+              </w:rPr>
+            </w:pPr>
+            <w:r>
+              <w:rPr>
+                <w:sz w:val="16"/>
+                <w:szCs w:val="16"/>
+                <w:highlight w:val="yellow"/>
+                <w:lang w:val="en-US"/>
+              </w:rPr>
+              <w:t xml:space="preserve">The images were collected from February 1999 to September 2000 and they come from </w:t>
+            </w:r>
+            <w:r>
+              <w:rPr>
+                <w:sz w:val="16"/>
+                <w:szCs w:val="16"/>
+                <w:highlight w:val="yellow"/>
                 <w:lang w:val="en-US"/>
               </w:rPr>
               <w:lastRenderedPageBreak/>
@@ -2229,6 +2099,7 @@
               <w:rPr>
                 <w:sz w:val="16"/>
                 <w:szCs w:val="16"/>
+                <w:highlight w:val="yellow"/>
                 <w:lang w:val="en-US"/>
               </w:rPr>
             </w:pPr>
@@ -2357,6 +2228,7 @@
               <w:rPr>
                 <w:sz w:val="16"/>
                 <w:szCs w:val="16"/>
+                <w:lang w:val="en-US"/>
               </w:rPr>
             </w:pPr>
           </w:p>
@@ -2730,6 +2602,7 @@
               <w:rPr>
                 <w:sz w:val="16"/>
                 <w:szCs w:val="16"/>
+                <w:highlight w:val="yellow"/>
                 <w:u w:val="single"/>
                 <w:lang w:val="en-US"/>
               </w:rPr>
@@ -2738,6 +2611,7 @@
               <w:rPr>
                 <w:sz w:val="16"/>
                 <w:szCs w:val="16"/>
+                <w:highlight w:val="yellow"/>
                 <w:u w:val="single"/>
                 <w:lang w:val="en-US"/>
               </w:rPr>
@@ -2747,6 +2621,7 @@
           <w:p>
             <w:pPr>
               <w:rPr>
+                <w:highlight w:val="yellow"/>
                 <w:u w:val="single"/>
                 <w:lang w:val="en-US"/>
               </w:rPr>
@@ -2755,6 +2630,7 @@
               <w:rPr>
                 <w:sz w:val="16"/>
                 <w:szCs w:val="16"/>
+                <w:highlight w:val="yellow"/>
                 <w:u w:val="single"/>
                 <w:lang w:val="en-US"/>
               </w:rPr>
@@ -2764,6 +2640,7 @@
           <w:p>
             <w:pPr>
               <w:rPr>
+                <w:highlight w:val="yellow"/>
                 <w:u w:val="single"/>
                 <w:lang w:val="en-US"/>
               </w:rPr>
@@ -2772,6 +2649,7 @@
               <w:rPr>
                 <w:sz w:val="16"/>
                 <w:szCs w:val="16"/>
+                <w:highlight w:val="yellow"/>
                 <w:u w:val="single"/>
                 <w:lang w:val="en-US"/>
               </w:rPr>
@@ -2781,19 +2659,62 @@
           <w:p>
             <w:pPr>
               <w:rPr>
-                <w:lang w:val="en-US"/>
-              </w:rPr>
-            </w:pPr>
-            <w:r>
-              <w:rPr>
-                <w:sz w:val="16"/>
-                <w:szCs w:val="16"/>
+                <w:sz w:val="16"/>
+                <w:szCs w:val="16"/>
+                <w:highlight w:val="yellow"/>
                 <w:u w:val="single"/>
                 <w:lang w:val="en-US"/>
               </w:rPr>
+            </w:pPr>
+            <w:r>
+              <w:rPr>
+                <w:sz w:val="16"/>
+                <w:szCs w:val="16"/>
+                <w:highlight w:val="yellow"/>
+                <w:u w:val="single"/>
+                <w:lang w:val="en-US"/>
+              </w:rPr>
               <w:t>plaques</w:t>
             </w:r>
           </w:p>
+          <w:p>
+            <w:pPr>
+              <w:rPr>
+                <w:sz w:val="16"/>
+                <w:szCs w:val="16"/>
+                <w:highlight w:val="yellow"/>
+                <w:u w:val="single"/>
+                <w:lang w:val="en-US"/>
+              </w:rPr>
+            </w:pPr>
+          </w:p>
+          <w:p>
+            <w:pPr>
+              <w:rPr>
+                <w:sz w:val="16"/>
+                <w:szCs w:val="16"/>
+                <w:highlight w:val="yellow"/>
+                <w:u w:val="single"/>
+                <w:lang w:val="en-US"/>
+              </w:rPr>
+            </w:pPr>
+          </w:p>
+          <w:p>
+            <w:pPr>
+              <w:rPr>
+                <w:highlight w:val="yellow"/>
+              </w:rPr>
+            </w:pPr>
+            <w:r>
+              <w:rPr>
+                <w:sz w:val="16"/>
+                <w:szCs w:val="16"/>
+                <w:highlight w:val="yellow"/>
+                <w:u w:val="single"/>
+              </w:rPr>
+              <w:t>DA USARE PER SCRITTURA TESI</w:t>
+            </w:r>
+          </w:p>
         </w:tc>
         <w:tc>
           <w:tcPr>
@@ -2804,24 +2725,18 @@
               <w:rPr>
                 <w:sz w:val="16"/>
                 <w:szCs w:val="16"/>
-                <w:lang w:val="en-US"/>
-              </w:rPr>
-            </w:pPr>
-            <w:r>
-              <w:rPr>
-                <w:sz w:val="16"/>
-                <w:szCs w:val="16"/>
-                <w:lang w:val="en-US"/>
-              </w:rPr>
-              <w:t xml:space="preserve">Chengzhi Gui et al </w:t>
-            </w:r>
-            <w:r>
-              <w:rPr>
-                <w:sz w:val="16"/>
-                <w:szCs w:val="16"/>
-                <w:lang w:val="en-US"/>
-              </w:rPr>
-              <w:t>2023</w:t>
+                <w:highlight w:val="yellow"/>
+                <w:lang w:val="en-US"/>
+              </w:rPr>
+            </w:pPr>
+            <w:r>
+              <w:rPr>
+                <w:sz w:val="16"/>
+                <w:szCs w:val="16"/>
+                <w:highlight w:val="yellow"/>
+                <w:lang w:val="en-US"/>
+              </w:rPr>
+              <w:t>Chengzhi Gui et al 2023</w:t>
             </w:r>
           </w:p>
         </w:tc>
@@ -2834,13 +2749,15 @@
               <w:rPr>
                 <w:sz w:val="16"/>
                 <w:szCs w:val="16"/>
-                <w:lang w:val="en-US"/>
-              </w:rPr>
-            </w:pPr>
-            <w:r>
-              <w:rPr>
-                <w:sz w:val="16"/>
-                <w:szCs w:val="16"/>
+                <w:highlight w:val="yellow"/>
+                <w:lang w:val="en-US"/>
+              </w:rPr>
+            </w:pPr>
+            <w:r>
+              <w:rPr>
+                <w:sz w:val="16"/>
+                <w:szCs w:val="16"/>
+                <w:highlight w:val="yellow"/>
                 <w:lang w:val="en-US"/>
               </w:rPr>
               <w:t>China</w:t>
@@ -2856,13 +2773,15 @@
               <w:rPr>
                 <w:sz w:val="16"/>
                 <w:szCs w:val="16"/>
-                <w:lang w:val="en-US"/>
-              </w:rPr>
-            </w:pPr>
-            <w:r>
-              <w:rPr>
-                <w:sz w:val="16"/>
-                <w:szCs w:val="16"/>
+                <w:highlight w:val="yellow"/>
+                <w:lang w:val="en-US"/>
+              </w:rPr>
+            </w:pPr>
+            <w:r>
+              <w:rPr>
+                <w:sz w:val="16"/>
+                <w:szCs w:val="16"/>
+                <w:highlight w:val="yellow"/>
                 <w:lang w:val="en-US"/>
               </w:rPr>
               <w:t>104 patients with carotid artery stenosis</w:t>
@@ -2878,13 +2797,15 @@
               <w:rPr>
                 <w:sz w:val="16"/>
                 <w:szCs w:val="16"/>
-                <w:lang w:val="en-US"/>
-              </w:rPr>
-            </w:pPr>
-            <w:r>
-              <w:rPr>
-                <w:sz w:val="16"/>
-                <w:szCs w:val="16"/>
+                <w:highlight w:val="yellow"/>
+                <w:lang w:val="en-US"/>
+              </w:rPr>
+            </w:pPr>
+            <w:r>
+              <w:rPr>
+                <w:sz w:val="16"/>
+                <w:szCs w:val="16"/>
+                <w:highlight w:val="yellow"/>
                 <w:lang w:val="en-US"/>
               </w:rPr>
               <w:t>patients with carotid artery stenosis, who were diagnosed with either</w:t>
@@ -2893,23 +2814,31 @@
           <w:p>
             <w:pPr>
               <w:rPr>
-                <w:lang w:val="en-US"/>
-              </w:rPr>
-            </w:pPr>
-            <w:r>
-              <w:rPr>
-                <w:sz w:val="16"/>
-                <w:szCs w:val="16"/>
+                <w:highlight w:val="yellow"/>
+                <w:lang w:val="en-US"/>
+              </w:rPr>
+            </w:pPr>
+            <w:r>
+              <w:rPr>
+                <w:sz w:val="16"/>
+                <w:szCs w:val="16"/>
+                <w:highlight w:val="yellow"/>
                 <w:lang w:val="en-US"/>
               </w:rPr>
               <w:t>symptomatic plaques (SPs) or asymptomatic plaques (ASPs), in two medical</w:t>
             </w:r>
           </w:p>
           <w:p>
-            <w:r>
-              <w:rPr>
-                <w:sz w:val="16"/>
-                <w:szCs w:val="16"/>
+            <w:pPr>
+              <w:rPr>
+                <w:highlight w:val="yellow"/>
+              </w:rPr>
+            </w:pPr>
+            <w:r>
+              <w:rPr>
+                <w:sz w:val="16"/>
+                <w:szCs w:val="16"/>
+                <w:highlight w:val="yellow"/>
                 <w:lang w:val="en-US"/>
               </w:rPr>
               <w:t>centers</w:t>
@@ -2925,13 +2854,15 @@
               <w:rPr>
                 <w:sz w:val="16"/>
                 <w:szCs w:val="16"/>
-                <w:lang w:val="en-US"/>
-              </w:rPr>
-            </w:pPr>
-            <w:r>
-              <w:rPr>
-                <w:sz w:val="16"/>
-                <w:szCs w:val="16"/>
+                <w:highlight w:val="yellow"/>
+                <w:lang w:val="en-US"/>
+              </w:rPr>
+            </w:pPr>
+            <w:r>
+              <w:rPr>
+                <w:sz w:val="16"/>
+                <w:szCs w:val="16"/>
+                <w:highlight w:val="yellow"/>
                 <w:lang w:val="en-US"/>
               </w:rPr>
               <w:t>investigate the classification of symptomatic</w:t>
@@ -2940,13 +2871,15 @@
           <w:p>
             <w:pPr>
               <w:rPr>
-                <w:lang w:val="en-US"/>
-              </w:rPr>
-            </w:pPr>
-            <w:r>
-              <w:rPr>
-                <w:sz w:val="16"/>
-                <w:szCs w:val="16"/>
+                <w:highlight w:val="yellow"/>
+                <w:lang w:val="en-US"/>
+              </w:rPr>
+            </w:pPr>
+            <w:r>
+              <w:rPr>
+                <w:sz w:val="16"/>
+                <w:szCs w:val="16"/>
+                <w:highlight w:val="yellow"/>
                 <w:lang w:val="en-US"/>
               </w:rPr>
               <w:t>plaques by evaluating the models generated via two different approaches, a</w:t>
@@ -2955,13 +2888,15 @@
           <w:p>
             <w:pPr>
               <w:rPr>
-                <w:lang w:val="en-US"/>
-              </w:rPr>
-            </w:pPr>
-            <w:r>
-              <w:rPr>
-                <w:sz w:val="16"/>
-                <w:szCs w:val="16"/>
+                <w:highlight w:val="yellow"/>
+                <w:lang w:val="en-US"/>
+              </w:rPr>
+            </w:pPr>
+            <w:r>
+              <w:rPr>
+                <w:sz w:val="16"/>
+                <w:szCs w:val="16"/>
+                <w:highlight w:val="yellow"/>
                 <w:lang w:val="en-US"/>
               </w:rPr>
               <w:t>radiomics-based machine learning (ML) approach, and an end-to-end learning</w:t>
@@ -2970,23 +2905,31 @@
           <w:p>
             <w:pPr>
               <w:rPr>
-                <w:lang w:val="en-US"/>
-              </w:rPr>
-            </w:pPr>
-            <w:r>
-              <w:rPr>
-                <w:sz w:val="16"/>
-                <w:szCs w:val="16"/>
+                <w:highlight w:val="yellow"/>
+                <w:lang w:val="en-US"/>
+              </w:rPr>
+            </w:pPr>
+            <w:r>
+              <w:rPr>
+                <w:sz w:val="16"/>
+                <w:szCs w:val="16"/>
+                <w:highlight w:val="yellow"/>
                 <w:lang w:val="en-US"/>
               </w:rPr>
               <w:t>approach which utilized deep learning (DL) techniques with several</w:t>
             </w:r>
           </w:p>
           <w:p>
-            <w:r>
-              <w:rPr>
-                <w:sz w:val="16"/>
-                <w:szCs w:val="16"/>
+            <w:pPr>
+              <w:rPr>
+                <w:highlight w:val="yellow"/>
+              </w:rPr>
+            </w:pPr>
+            <w:r>
+              <w:rPr>
+                <w:sz w:val="16"/>
+                <w:szCs w:val="16"/>
+                <w:highlight w:val="yellow"/>
                 <w:lang w:val="en-US"/>
               </w:rPr>
               <w:t>representative model frameworks.</w:t>
@@ -3002,13 +2945,15 @@
               <w:rPr>
                 <w:sz w:val="16"/>
                 <w:szCs w:val="16"/>
-                <w:lang w:val="en-US"/>
-              </w:rPr>
-            </w:pPr>
-            <w:r>
-              <w:rPr>
-                <w:sz w:val="16"/>
-                <w:szCs w:val="16"/>
+                <w:highlight w:val="yellow"/>
+                <w:lang w:val="en-US"/>
+              </w:rPr>
+            </w:pPr>
+            <w:r>
+              <w:rPr>
+                <w:sz w:val="16"/>
+                <w:szCs w:val="16"/>
+                <w:highlight w:val="yellow"/>
                 <w:lang w:val="en-US"/>
               </w:rPr>
               <w:t>The DL models were able to accurately differentiate between</w:t>
@@ -3017,13 +2962,15 @@
           <w:p>
             <w:pPr>
               <w:rPr>
-                <w:lang w:val="en-US"/>
-              </w:rPr>
-            </w:pPr>
-            <w:r>
-              <w:rPr>
-                <w:sz w:val="16"/>
-                <w:szCs w:val="16"/>
+                <w:highlight w:val="yellow"/>
+                <w:lang w:val="en-US"/>
+              </w:rPr>
+            </w:pPr>
+            <w:r>
+              <w:rPr>
+                <w:sz w:val="16"/>
+                <w:szCs w:val="16"/>
+                <w:highlight w:val="yellow"/>
                 <w:lang w:val="en-US"/>
               </w:rPr>
               <w:t>symptomatic and asymptomatic carotid plaques with limited data, which</w:t>
@@ -3032,13 +2979,15 @@
           <w:p>
             <w:pPr>
               <w:rPr>
-                <w:lang w:val="en-US"/>
-              </w:rPr>
-            </w:pPr>
-            <w:r>
-              <w:rPr>
-                <w:sz w:val="16"/>
-                <w:szCs w:val="16"/>
+                <w:highlight w:val="yellow"/>
+                <w:lang w:val="en-US"/>
+              </w:rPr>
+            </w:pPr>
+            <w:r>
+              <w:rPr>
+                <w:sz w:val="16"/>
+                <w:szCs w:val="16"/>
+                <w:highlight w:val="yellow"/>
                 <w:lang w:val="en-US"/>
               </w:rPr>
               <w:t>outperformed radiomics-based ML models in identifying symptomatic plaques.</w:t>
@@ -3893,6 +3842,7 @@
               <w:rPr>
                 <w:sz w:val="16"/>
                 <w:szCs w:val="16"/>
+                <w:highlight w:val="yellow"/>
                 <w:u w:val="single"/>
                 <w:lang w:val="en-US"/>
               </w:rPr>
@@ -3901,6 +3851,7 @@
               <w:rPr>
                 <w:sz w:val="16"/>
                 <w:szCs w:val="16"/>
+                <w:highlight w:val="yellow"/>
                 <w:u w:val="single"/>
                 <w:lang w:val="en-US"/>
               </w:rPr>
@@ -3911,6 +3862,7 @@
                 <w:rFonts w:ascii="Cambria Math" w:hAnsi="Cambria Math" w:cs="Cambria Math"/>
                 <w:sz w:val="16"/>
                 <w:szCs w:val="16"/>
+                <w:highlight w:val="yellow"/>
                 <w:u w:val="single"/>
                 <w:lang w:val="en-US"/>
               </w:rPr>
@@ -3920,6 +3872,7 @@
               <w:rPr>
                 <w:sz w:val="16"/>
                 <w:szCs w:val="16"/>
+                <w:highlight w:val="yellow"/>
                 <w:u w:val="single"/>
                 <w:lang w:val="en-US"/>
               </w:rPr>
@@ -3931,11 +3884,33 @@
               <w:rPr>
                 <w:sz w:val="16"/>
                 <w:szCs w:val="16"/>
+                <w:highlight w:val="yellow"/>
                 <w:u w:val="single"/>
                 <w:lang w:val="en-US"/>
               </w:rPr>
             </w:pPr>
           </w:p>
+          <w:p>
+            <w:pPr>
+              <w:rPr>
+                <w:sz w:val="16"/>
+                <w:szCs w:val="16"/>
+                <w:highlight w:val="yellow"/>
+                <w:u w:val="single"/>
+                <w:lang w:val="en-US"/>
+              </w:rPr>
+            </w:pPr>
+            <w:r>
+              <w:rPr>
+                <w:sz w:val="16"/>
+                <w:szCs w:val="16"/>
+                <w:highlight w:val="yellow"/>
+                <w:u w:val="single"/>
+                <w:lang w:val="en-US"/>
+              </w:rPr>
+              <w:t>DA USARE</w:t>
+            </w:r>
+          </w:p>
         </w:tc>
         <w:tc>
           <w:tcPr>
@@ -3946,12 +3921,14 @@
               <w:rPr>
                 <w:sz w:val="16"/>
                 <w:szCs w:val="16"/>
-              </w:rPr>
-            </w:pPr>
-            <w:r>
-              <w:rPr>
-                <w:sz w:val="16"/>
-                <w:szCs w:val="16"/>
+                <w:highlight w:val="yellow"/>
+              </w:rPr>
+            </w:pPr>
+            <w:r>
+              <w:rPr>
+                <w:sz w:val="16"/>
+                <w:szCs w:val="16"/>
+                <w:highlight w:val="yellow"/>
               </w:rPr>
               <w:t xml:space="preserve">Saba, </w:t>
             </w:r>
@@ -3960,6 +3937,7 @@
               <w:rPr>
                 <w:sz w:val="16"/>
                 <w:szCs w:val="16"/>
+                <w:highlight w:val="yellow"/>
               </w:rPr>
               <w:t>Sanagala</w:t>
             </w:r>
@@ -3968,6 +3946,7 @@
               <w:rPr>
                 <w:sz w:val="16"/>
                 <w:szCs w:val="16"/>
+                <w:highlight w:val="yellow"/>
               </w:rPr>
               <w:t xml:space="preserve"> et al </w:t>
             </w:r>
@@ -3975,6 +3954,7 @@
               <w:rPr>
                 <w:sz w:val="16"/>
                 <w:szCs w:val="16"/>
+                <w:highlight w:val="yellow"/>
               </w:rPr>
               <w:t>2021</w:t>
             </w:r>
@@ -3989,13 +3969,15 @@
               <w:rPr>
                 <w:sz w:val="16"/>
                 <w:szCs w:val="16"/>
-                <w:lang w:val="en-US"/>
-              </w:rPr>
-            </w:pPr>
-            <w:r>
-              <w:rPr>
-                <w:sz w:val="16"/>
-                <w:szCs w:val="16"/>
+                <w:highlight w:val="yellow"/>
+                <w:lang w:val="en-US"/>
+              </w:rPr>
+            </w:pPr>
+            <w:r>
+              <w:rPr>
+                <w:sz w:val="16"/>
+                <w:szCs w:val="16"/>
+                <w:highlight w:val="yellow"/>
                 <w:lang w:val="en-US"/>
               </w:rPr>
               <w:t>USA</w:t>
@@ -4011,13 +3993,15 @@
               <w:rPr>
                 <w:sz w:val="16"/>
                 <w:szCs w:val="16"/>
-                <w:lang w:val="en-US"/>
-              </w:rPr>
-            </w:pPr>
-            <w:r>
-              <w:rPr>
-                <w:sz w:val="16"/>
-                <w:szCs w:val="16"/>
+                <w:highlight w:val="yellow"/>
+                <w:lang w:val="en-US"/>
+              </w:rPr>
+            </w:pPr>
+            <w:r>
+              <w:rPr>
+                <w:sz w:val="16"/>
+                <w:szCs w:val="16"/>
+                <w:highlight w:val="yellow"/>
                 <w:lang w:val="en-US"/>
               </w:rPr>
               <w:t>346 carotid ultrasound-based delineated plaques (196 symptomatic and 150 asymptomatic, mean age 69.9 ± 7.8 years, with 39% females)</w:t>
@@ -4028,6 +4012,7 @@
               <w:rPr>
                 <w:sz w:val="16"/>
                 <w:szCs w:val="16"/>
+                <w:highlight w:val="yellow"/>
                 <w:lang w:val="en-US"/>
               </w:rPr>
             </w:pPr>
@@ -4042,13 +4027,15 @@
               <w:rPr>
                 <w:sz w:val="16"/>
                 <w:szCs w:val="16"/>
-                <w:lang w:val="en-US"/>
-              </w:rPr>
-            </w:pPr>
-            <w:r>
-              <w:rPr>
-                <w:sz w:val="16"/>
-                <w:szCs w:val="16"/>
+                <w:highlight w:val="yellow"/>
+                <w:lang w:val="en-US"/>
+              </w:rPr>
+            </w:pPr>
+            <w:r>
+              <w:rPr>
+                <w:sz w:val="16"/>
+                <w:szCs w:val="16"/>
+                <w:highlight w:val="yellow"/>
                 <w:lang w:val="en-US"/>
               </w:rPr>
               <w:t xml:space="preserve">Data used </w:t>
@@ -4057,6 +4044,7 @@
               <w:rPr>
                 <w:sz w:val="16"/>
                 <w:szCs w:val="16"/>
+                <w:highlight w:val="yellow"/>
                 <w:lang w:val="en-US"/>
               </w:rPr>
               <w:t>for</w:t>
@@ -4065,6 +4053,7 @@
               <w:rPr>
                 <w:sz w:val="16"/>
                 <w:szCs w:val="16"/>
+                <w:highlight w:val="yellow"/>
                 <w:lang w:val="en-US"/>
               </w:rPr>
               <w:t xml:space="preserve"> previous work </w:t>
@@ -4075,40 +4064,36 @@
               <w:rPr>
                 <w:sz w:val="16"/>
                 <w:szCs w:val="16"/>
-                <w:lang w:val="en-US"/>
-              </w:rPr>
-            </w:pPr>
-            <w:r>
-              <w:rPr>
-                <w:sz w:val="16"/>
-                <w:szCs w:val="16"/>
-                <w:lang w:val="en-US"/>
-              </w:rPr>
-              <w:t>All patients with</w:t>
-            </w:r>
-            <w:r>
-              <w:rPr>
-                <w:sz w:val="16"/>
-                <w:szCs w:val="16"/>
-                <w:lang w:val="en-US"/>
-              </w:rPr>
-              <w:t xml:space="preserve"> internal carotid artery (ICA) stenosis of 50% to 99% </w:t>
-            </w:r>
-          </w:p>
-          <w:p>
-            <w:pPr>
-              <w:rPr>
-                <w:sz w:val="16"/>
-                <w:szCs w:val="16"/>
-                <w:lang w:val="en-US"/>
-              </w:rPr>
-            </w:pPr>
-          </w:p>
-          <w:p>
-            <w:pPr>
-              <w:rPr>
-                <w:sz w:val="16"/>
-                <w:szCs w:val="16"/>
+                <w:highlight w:val="yellow"/>
+                <w:lang w:val="en-US"/>
+              </w:rPr>
+            </w:pPr>
+            <w:r>
+              <w:rPr>
+                <w:sz w:val="16"/>
+                <w:szCs w:val="16"/>
+                <w:highlight w:val="yellow"/>
+                <w:lang w:val="en-US"/>
+              </w:rPr>
+              <w:t xml:space="preserve">All patients with internal carotid artery (ICA) stenosis of 50% to 99% </w:t>
+            </w:r>
+          </w:p>
+          <w:p>
+            <w:pPr>
+              <w:rPr>
+                <w:sz w:val="16"/>
+                <w:szCs w:val="16"/>
+                <w:highlight w:val="yellow"/>
+                <w:lang w:val="en-US"/>
+              </w:rPr>
+            </w:pPr>
+          </w:p>
+          <w:p>
+            <w:pPr>
+              <w:rPr>
+                <w:sz w:val="16"/>
+                <w:szCs w:val="16"/>
+                <w:highlight w:val="yellow"/>
                 <w:lang w:val="en-US"/>
               </w:rPr>
             </w:pPr>
@@ -4123,13 +4108,15 @@
               <w:rPr>
                 <w:sz w:val="16"/>
                 <w:szCs w:val="16"/>
-                <w:lang w:val="en-US"/>
-              </w:rPr>
-            </w:pPr>
-            <w:r>
-              <w:rPr>
-                <w:sz w:val="16"/>
-                <w:szCs w:val="16"/>
+                <w:highlight w:val="yellow"/>
+                <w:lang w:val="en-US"/>
+              </w:rPr>
+            </w:pPr>
+            <w:r>
+              <w:rPr>
+                <w:sz w:val="16"/>
+                <w:szCs w:val="16"/>
+                <w:highlight w:val="yellow"/>
                 <w:lang w:val="en-US"/>
               </w:rPr>
               <w:t xml:space="preserve">develop and design an automated carotid plaque characterization and classification system into binary classes, namely symptomatic and asymptomatic types via the deep learning (DL) framework implemented on a supercomputer. </w:t>
@@ -4140,6 +4127,7 @@
               <w:rPr>
                 <w:sz w:val="16"/>
                 <w:szCs w:val="16"/>
+                <w:highlight w:val="yellow"/>
                 <w:lang w:val="en-US"/>
               </w:rPr>
             </w:pPr>
@@ -4154,13 +4142,15 @@
               <w:rPr>
                 <w:sz w:val="16"/>
                 <w:szCs w:val="16"/>
-                <w:lang w:val="en-US"/>
-              </w:rPr>
-            </w:pPr>
-            <w:r>
-              <w:rPr>
-                <w:sz w:val="16"/>
-                <w:szCs w:val="16"/>
+                <w:highlight w:val="yellow"/>
+                <w:lang w:val="en-US"/>
+              </w:rPr>
+            </w:pPr>
+            <w:r>
+              <w:rPr>
+                <w:sz w:val="16"/>
+                <w:szCs w:val="16"/>
+                <w:highlight w:val="yellow"/>
                 <w:lang w:val="en-US"/>
               </w:rPr>
               <w:t>This is the first study of its kind to characterize and classify carotid plaques into symptomatic and asymptomatic categories using a deep learning paradigm implemented on a supercomputer. The deep learning system show</w:t>
@@ -4169,6 +4159,7 @@
               <w:rPr>
                 <w:sz w:val="16"/>
                 <w:szCs w:val="16"/>
+                <w:highlight w:val="yellow"/>
                 <w:lang w:val="en-US"/>
               </w:rPr>
               <w:t>s</w:t>
@@ -4177,6 +4168,7 @@
               <w:rPr>
                 <w:sz w:val="16"/>
                 <w:szCs w:val="16"/>
+                <w:highlight w:val="yellow"/>
                 <w:lang w:val="en-US"/>
               </w:rPr>
               <w:t xml:space="preserve"> an improvement of 6.0% compared with previous methods. </w:t>
@@ -4187,6 +4179,7 @@
               <w:rPr>
                 <w:sz w:val="16"/>
                 <w:szCs w:val="16"/>
+                <w:highlight w:val="yellow"/>
                 <w:lang w:val="en-US"/>
               </w:rPr>
             </w:pPr>

</xml_diff>